<commit_message>
un peu plus de doc
...
</commit_message>
<xml_diff>
--- a/Src/Doc/LBM_MARCELLO_Audit.docx
+++ b/Src/Doc/LBM_MARCELLO_Audit.docx
@@ -1875,7 +1875,23 @@
           <w:color w:val="000000"/>
           <w:shd w:val="clear" w:color="auto" w:fill="FFFFFF"/>
         </w:rPr>
-        <w:t xml:space="preserve"> Il est ainsi possible d’investiguer sur les perturbations perçues dans cet intervalle.</w:t>
+        <w:t xml:space="preserve"> Il est ainsi possible d’investiguer sur les perturbations</w:t>
+      </w:r>
+      <w:r>
+        <w:rPr>
+          <w:rFonts w:cs="Calibri"/>
+          <w:color w:val="000000"/>
+          <w:shd w:val="clear" w:color="auto" w:fill="FFFFFF"/>
+        </w:rPr>
+        <w:t xml:space="preserve"> et dysfonctionnements</w:t>
+      </w:r>
+      <w:r>
+        <w:rPr>
+          <w:rFonts w:cs="Calibri"/>
+          <w:color w:val="000000"/>
+          <w:shd w:val="clear" w:color="auto" w:fill="FFFFFF"/>
+        </w:rPr>
+        <w:t xml:space="preserve"> perçues dans cet intervalle.</w:t>
       </w:r>
     </w:p>
     <w:p>
@@ -1888,20 +1904,76 @@
         <w:t>Les points forts</w:t>
       </w:r>
       <w:bookmarkEnd w:id="2"/>
+    </w:p>
+    <w:p>
+      <w:pPr>
+        <w:pStyle w:val="Titre2"/>
+      </w:pPr>
       <w:r>
-        <w:br w:type="page"/>
+        <w:t xml:space="preserve">système </w:t>
+      </w:r>
+      <w:r>
+        <w:t xml:space="preserve">en </w:t>
+      </w:r>
+      <w:r>
+        <w:t>équilibré</w:t>
+      </w:r>
+      <w:r>
+        <w:t xml:space="preserve"> stable</w:t>
       </w:r>
     </w:p>
     <w:p>
+      <w:r>
+        <w:t xml:space="preserve">L’essentiel du modèle de donné est équilibré : les tables et vues les plus utilisées (celles revenant le plus souvent dans les </w:t>
+      </w:r>
+      <w:proofErr w:type="spellStart"/>
+      <w:r>
+        <w:t>snapshots</w:t>
+      </w:r>
+      <w:proofErr w:type="spellEnd"/>
+      <w:r>
+        <w:t>) disposent de clés primaires et référentielles cohérentes et référencées dans les restrictions des requêtes les plus utilisées.</w:t>
+      </w:r>
+      <w:r>
+        <w:t xml:space="preserve"> De même, les tables ayant un nombre d’enregistrement négligeable</w:t>
+      </w:r>
+      <w:r>
+        <w:t xml:space="preserve"> (telles que les tables de paramètres)</w:t>
+      </w:r>
+      <w:r>
+        <w:t xml:space="preserve"> n’ont</w:t>
+      </w:r>
+      <w:r>
+        <w:t xml:space="preserve"> généralement</w:t>
+      </w:r>
+      <w:r>
+        <w:t xml:space="preserve"> pas </w:t>
+      </w:r>
+      <w:r>
+        <w:t>p</w:t>
+      </w:r>
+      <w:r>
+        <w:t xml:space="preserve">our ne pas en </w:t>
+      </w:r>
+      <w:r>
+        <w:t>dégrader les temps d</w:t>
+      </w:r>
+      <w:bookmarkStart w:id="3" w:name="_GoBack"/>
+      <w:bookmarkEnd w:id="3"/>
+      <w:r>
+        <w:t>’accès.</w:t>
+      </w:r>
+    </w:p>
+    <w:p>
       <w:pPr>
         <w:pStyle w:val="Titre1"/>
       </w:pPr>
-      <w:bookmarkStart w:id="3" w:name="_Toc495935374"/>
+      <w:bookmarkStart w:id="4" w:name="_Toc495935374"/>
       <w:r>
         <w:lastRenderedPageBreak/>
         <w:t>Les points faibles</w:t>
       </w:r>
-      <w:bookmarkEnd w:id="3"/>
+      <w:bookmarkEnd w:id="4"/>
     </w:p>
     <w:p>
       <w:pPr>
@@ -1934,12 +2006,12 @@
       <w:pPr>
         <w:pStyle w:val="Titre1"/>
       </w:pPr>
-      <w:bookmarkStart w:id="4" w:name="_Toc495935375"/>
+      <w:bookmarkStart w:id="5" w:name="_Toc495935375"/>
       <w:r>
         <w:lastRenderedPageBreak/>
         <w:t>Les opportunités d’amélioration</w:t>
       </w:r>
-      <w:bookmarkEnd w:id="4"/>
+      <w:bookmarkEnd w:id="5"/>
     </w:p>
     <w:p>
       <w:pPr>
@@ -1970,12 +2042,12 @@
       <w:pPr>
         <w:pStyle w:val="Titre1"/>
       </w:pPr>
-      <w:bookmarkStart w:id="5" w:name="_Toc495935376"/>
+      <w:bookmarkStart w:id="6" w:name="_Toc495935376"/>
       <w:r>
         <w:lastRenderedPageBreak/>
         <w:t>Annexes</w:t>
       </w:r>
-      <w:bookmarkEnd w:id="5"/>
+      <w:bookmarkEnd w:id="6"/>
     </w:p>
     <w:p>
       <w:pPr>
@@ -4782,8 +4854,6 @@
       <w:pPr>
         <w:jc w:val="left"/>
       </w:pPr>
-      <w:bookmarkStart w:id="6" w:name="_GoBack"/>
-      <w:bookmarkEnd w:id="6"/>
     </w:p>
     <w:p>
       <w:pPr>
@@ -4938,7 +5008,7 @@
                                     <w:noProof/>
                                     <w:color w:val="CB1F20" w:themeColor="text2"/>
                                   </w:rPr>
-                                  <w:t>10</w:t>
+                                  <w:t>6</w:t>
                                 </w:r>
                                 <w:r>
                                   <w:rPr>
@@ -5130,7 +5200,7 @@
                               <w:noProof/>
                               <w:color w:val="CB1F20" w:themeColor="text2"/>
                             </w:rPr>
-                            <w:t>10</w:t>
+                            <w:t>6</w:t>
                           </w:r>
                           <w:r>
                             <w:rPr>
@@ -5315,7 +5385,7 @@
         <w:noProof/>
         <w:sz w:val="18"/>
       </w:rPr>
-      <w:t>Annexes</w:t>
+      <w:t>Les points forts</w:t>
     </w:r>
     <w:r>
       <w:rPr>
@@ -5384,7 +5454,7 @@
         <w:color w:val="7F7F7F" w:themeColor="text1" w:themeTint="80"/>
         <w:sz w:val="14"/>
       </w:rPr>
-      <w:t>Extrait de V$DATABASE</w:t>
+      <w:t>système en équilibré stable</w:t>
     </w:r>
     <w:r>
       <w:rPr>
@@ -16736,6 +16806,7 @@
     <w:rsidRoot w:val="004D1DDF"/>
     <w:rsid w:val="001A1081"/>
     <w:rsid w:val="004D1DDF"/>
+    <w:rsid w:val="00A85540"/>
     <w:rsid w:val="00D137D9"/>
     <w:rsid w:val="00E51AE8"/>
     <w:rsid w:val="00F557BD"/>
@@ -17456,7 +17527,7 @@
   <a:extraClrSchemeLst/>
   <a:extLst>
     <a:ext uri="{05A4C25C-085E-4340-85A3-A5531E510DB2}">
-      <thm15:themeFamily xmlns="" xmlns:thm15="http://schemas.microsoft.com/office/thememl/2012/main" name="Umanis" id="{D1B5AFC6-E7CA-4508-A1DC-12819BB210FD}" vid="{5A9675E6-2372-40FA-8CF6-37615525F96E}"/>
+      <thm15:themeFamily xmlns:thm15="http://schemas.microsoft.com/office/thememl/2012/main" xmlns="" name="Umanis" id="{D1B5AFC6-E7CA-4508-A1DC-12819BB210FD}" vid="{5A9675E6-2372-40FA-8CF6-37615525F96E}"/>
     </a:ext>
   </a:extLst>
 </a:theme>
@@ -17486,7 +17557,7 @@
 </file>
 
 <file path=customXml/itemProps2.xml><?xml version="1.0" encoding="utf-8"?>
-<ds:datastoreItem xmlns:ds="http://schemas.openxmlformats.org/officeDocument/2006/customXml" ds:itemID="{EF529CD1-E816-46AB-863A-3882C631996D}">
+<ds:datastoreItem xmlns:ds="http://schemas.openxmlformats.org/officeDocument/2006/customXml" ds:itemID="{73C45E83-9305-42A5-A44C-A78A5CAF1379}">
   <ds:schemaRefs>
     <ds:schemaRef ds:uri="http://schemas.openxmlformats.org/officeDocument/2006/bibliography"/>
   </ds:schemaRefs>

</xml_diff>